<commit_message>
Update Week 10 Introduction to team work with repository.docx
</commit_message>
<xml_diff>
--- a/Week 10 Introduction to team work with repository.docx
+++ b/Week 10 Introduction to team work with repository.docx
@@ -3096,51 +3096,6 @@
       <w:pPr>
         <w:jc w:val="center"/>
       </w:pPr>
-      <w:r>
-        <w:rPr>
-          <w:noProof/>
-        </w:rPr>
-        <w:drawing>
-          <wp:inline distT="114300" distB="114300" distL="114300" distR="114300" wp14:anchorId="58707178" wp14:editId="6CBDEDAB">
-            <wp:extent cx="3962400" cy="1762125"/>
-            <wp:effectExtent l="12700" t="12700" r="12700" b="12700"/>
-            <wp:docPr id="21" name="image2.png"/>
-            <wp:cNvGraphicFramePr/>
-            <a:graphic xmlns:a="http://schemas.openxmlformats.org/drawingml/2006/main">
-              <a:graphicData uri="http://schemas.openxmlformats.org/drawingml/2006/picture">
-                <pic:pic xmlns:pic="http://schemas.openxmlformats.org/drawingml/2006/picture">
-                  <pic:nvPicPr>
-                    <pic:cNvPr id="0" name="image2.png"/>
-                    <pic:cNvPicPr preferRelativeResize="0"/>
-                  </pic:nvPicPr>
-                  <pic:blipFill>
-                    <a:blip r:embed="rId12"/>
-                    <a:srcRect t="28571"/>
-                    <a:stretch>
-                      <a:fillRect/>
-                    </a:stretch>
-                  </pic:blipFill>
-                  <pic:spPr>
-                    <a:xfrm>
-                      <a:off x="0" y="0"/>
-                      <a:ext cx="3962400" cy="1762125"/>
-                    </a:xfrm>
-                    <a:prstGeom prst="rect">
-                      <a:avLst/>
-                    </a:prstGeom>
-                    <a:ln w="12700">
-                      <a:solidFill>
-                        <a:srgbClr val="FF9900"/>
-                      </a:solidFill>
-                      <a:prstDash val="solid"/>
-                    </a:ln>
-                  </pic:spPr>
-                </pic:pic>
-              </a:graphicData>
-            </a:graphic>
-          </wp:inline>
-        </w:drawing>
-      </w:r>
     </w:p>
     <w:p>
       <w:pPr>
@@ -3151,7 +3106,6 @@
           <w:rFonts w:hint="cs"/>
           <w:noProof/>
         </w:rPr>
-        <w:lastRenderedPageBreak/>
         <w:drawing>
           <wp:inline distT="0" distB="0" distL="0" distR="0" wp14:anchorId="36154948" wp14:editId="4EFD6AD1">
             <wp:extent cx="3865829" cy="4064417"/>
@@ -3168,7 +3122,7 @@
                     <pic:cNvPicPr/>
                   </pic:nvPicPr>
                   <pic:blipFill>
-                    <a:blip r:embed="rId13">
+                    <a:blip r:embed="rId12">
                       <a:extLst>
                         <a:ext uri="{28A0092B-C50C-407E-A947-70E740481C1C}">
                           <a14:useLocalDpi xmlns:a14="http://schemas.microsoft.com/office/drawing/2010/main" val="0"/>
@@ -3213,6 +3167,7 @@
           <w:noProof/>
           <w:cs/>
         </w:rPr>
+        <w:lastRenderedPageBreak/>
         <w:t>(ก)  อีเมล์ที่ได้รับการเชิญ ให้กดปุ่มสีเขียวเพื่อรับคำเชิญ</w:t>
       </w:r>
     </w:p>
@@ -3252,7 +3207,7 @@
                     <pic:cNvPicPr/>
                   </pic:nvPicPr>
                   <pic:blipFill>
-                    <a:blip r:embed="rId14">
+                    <a:blip r:embed="rId13">
                       <a:extLst>
                         <a:ext uri="{28A0092B-C50C-407E-A947-70E740481C1C}">
                           <a14:useLocalDpi xmlns:a14="http://schemas.microsoft.com/office/drawing/2010/main" val="0"/>
@@ -3365,13 +3320,11 @@
     <w:p>
       <w:pPr>
         <w:rPr>
-          <w:rFonts w:hint="cs"/>
           <w:cs/>
           <w:lang w:val="en-US"/>
         </w:rPr>
       </w:pPr>
       <w:r>
-        <w:lastRenderedPageBreak/>
         <w:t xml:space="preserve">6. </w:t>
       </w:r>
       <w:r>
@@ -3431,7 +3384,7 @@
                     <pic:cNvPicPr/>
                   </pic:nvPicPr>
                   <pic:blipFill>
-                    <a:blip r:embed="rId15">
+                    <a:blip r:embed="rId14">
                       <a:extLst>
                         <a:ext uri="{28A0092B-C50C-407E-A947-70E740481C1C}">
                           <a14:useLocalDpi xmlns:a14="http://schemas.microsoft.com/office/drawing/2010/main" val="0"/>
@@ -3482,6 +3435,7 @@
     </w:p>
     <w:p>
       <w:r>
+        <w:lastRenderedPageBreak/>
         <w:t xml:space="preserve">6. </w:t>
       </w:r>
       <w:r>
@@ -3528,7 +3482,7 @@
                     <pic:cNvPicPr preferRelativeResize="0"/>
                   </pic:nvPicPr>
                   <pic:blipFill>
-                    <a:blip r:embed="rId16"/>
+                    <a:blip r:embed="rId15"/>
                     <a:srcRect/>
                     <a:stretch>
                       <a:fillRect/>
@@ -3602,7 +3556,6 @@
     </w:p>
     <w:p>
       <w:r>
-        <w:lastRenderedPageBreak/>
         <w:t>9. เปลี่ยนไดเรคทอรี่ไปยัง directory ที่ทำการ clone ข้อมูลมา หลังจากนั้นให้ทำการตรวจสอบ repository จะเห็นไฟล์ต่างๆ ดังรูปที่ 10</w:t>
       </w:r>
     </w:p>
@@ -3640,7 +3593,7 @@
                     <pic:cNvPicPr/>
                   </pic:nvPicPr>
                   <pic:blipFill>
-                    <a:blip r:embed="rId17">
+                    <a:blip r:embed="rId16">
                       <a:extLst>
                         <a:ext uri="{28A0092B-C50C-407E-A947-70E740481C1C}">
                           <a14:useLocalDpi xmlns:a14="http://schemas.microsoft.com/office/drawing/2010/main" val="0"/>
@@ -3689,6 +3642,7 @@
         </w:rPr>
       </w:pPr>
       <w:r>
+        <w:lastRenderedPageBreak/>
         <w:t xml:space="preserve">10.  </w:t>
       </w:r>
       <w:r>
@@ -3733,7 +3687,7 @@
                     <pic:cNvPicPr/>
                   </pic:nvPicPr>
                   <pic:blipFill>
-                    <a:blip r:embed="rId18">
+                    <a:blip r:embed="rId17">
                       <a:extLst>
                         <a:ext uri="{28A0092B-C50C-407E-A947-70E740481C1C}">
                           <a14:useLocalDpi xmlns:a14="http://schemas.microsoft.com/office/drawing/2010/main" val="0"/>
@@ -3804,7 +3758,7 @@
                     <pic:cNvPicPr preferRelativeResize="0"/>
                   </pic:nvPicPr>
                   <pic:blipFill>
-                    <a:blip r:embed="rId19"/>
+                    <a:blip r:embed="rId18"/>
                     <a:srcRect t="3267" b="9150"/>
                     <a:stretch>
                       <a:fillRect/>
@@ -3840,7 +3794,6 @@
         <w:rPr>
           <w:b/>
         </w:rPr>
-        <w:lastRenderedPageBreak/>
         <w:t xml:space="preserve">รูปที่ 12 </w:t>
       </w:r>
       <w:r>
@@ -3899,7 +3852,7 @@
                     <pic:cNvPicPr/>
                   </pic:nvPicPr>
                   <pic:blipFill>
-                    <a:blip r:embed="rId20">
+                    <a:blip r:embed="rId19">
                       <a:extLst>
                         <a:ext uri="{28A0092B-C50C-407E-A947-70E740481C1C}">
                           <a14:useLocalDpi xmlns:a14="http://schemas.microsoft.com/office/drawing/2010/main" val="0"/>
@@ -3952,6 +3905,7 @@
     </w:p>
     <w:p>
       <w:r>
+        <w:lastRenderedPageBreak/>
         <w:t xml:space="preserve">12. </w:t>
       </w:r>
       <w:r>
@@ -4002,7 +3956,7 @@
               </wp:inline>
             </w:drawing>
           </mc:Choice>
-          <mc:Fallback xmlns:dgm="http://schemas.openxmlformats.org/drawingml/2006/diagram" xmlns:lc="http://schemas.openxmlformats.org/drawingml/2006/lockedCanvas" xmlns:c="http://schemas.openxmlformats.org/drawingml/2006/chart" xmlns:pic="http://schemas.openxmlformats.org/drawingml/2006/picture" xmlns:a="http://schemas.openxmlformats.org/drawingml/2006/main" xmlns:sl="http://schemas.openxmlformats.org/schemaLibrary/2006/main">
+          <mc:Fallback xmlns:sl="http://schemas.openxmlformats.org/schemaLibrary/2006/main" xmlns:a="http://schemas.openxmlformats.org/drawingml/2006/main" xmlns:pic="http://schemas.openxmlformats.org/drawingml/2006/picture" xmlns:c="http://schemas.openxmlformats.org/drawingml/2006/chart" xmlns:lc="http://schemas.openxmlformats.org/drawingml/2006/lockedCanvas" xmlns:dgm="http://schemas.openxmlformats.org/drawingml/2006/diagram">
             <w:drawing>
               <wp:inline distB="114300" distT="114300" distL="114300" distR="114300">
                 <wp:extent cx="3568719" cy="1388812"/>
@@ -4081,7 +4035,6 @@
         <w:rPr>
           <w:noProof/>
         </w:rPr>
-        <w:lastRenderedPageBreak/>
         <w:drawing>
           <wp:inline distT="0" distB="0" distL="0" distR="0" wp14:anchorId="349EEBA0" wp14:editId="410BF833">
             <wp:extent cx="4183385" cy="2487237"/>
@@ -4170,7 +4123,6 @@
       <w:pPr>
         <w:jc w:val="center"/>
         <w:rPr>
-          <w:rFonts w:hint="cs"/>
           <w:lang w:val="en-US"/>
         </w:rPr>
       </w:pPr>
@@ -4180,6 +4132,7 @@
           <w:noProof/>
           <w:lang w:val="en-US"/>
         </w:rPr>
+        <w:lastRenderedPageBreak/>
         <w:drawing>
           <wp:inline distT="0" distB="0" distL="0" distR="0" wp14:anchorId="3FE1412C" wp14:editId="7DC64409">
             <wp:extent cx="4660445" cy="2764401"/>
@@ -4296,7 +4249,6 @@
           <w:sz w:val="28"/>
           <w:szCs w:val="28"/>
         </w:rPr>
-        <w:lastRenderedPageBreak/>
         <w:drawing>
           <wp:inline distT="114300" distB="114300" distL="114300" distR="114300" wp14:anchorId="6866CEEE" wp14:editId="4B1D6397">
             <wp:extent cx="5148205" cy="2881924"/>
@@ -4375,6 +4327,7 @@
     </w:p>
     <w:p>
       <w:r>
+        <w:lastRenderedPageBreak/>
         <w:t xml:space="preserve">19. </w:t>
       </w:r>
       <w:r>
@@ -4401,7 +4354,6 @@
       <w:pPr>
         <w:jc w:val="center"/>
         <w:rPr>
-          <w:rFonts w:hint="cs"/>
           <w:sz w:val="28"/>
           <w:szCs w:val="28"/>
         </w:rPr>
@@ -4474,7 +4426,6 @@
       <w:pPr>
         <w:jc w:val="center"/>
         <w:rPr>
-          <w:rFonts w:hint="cs"/>
           <w:b/>
           <w:cs/>
         </w:rPr>
@@ -4654,16 +4605,12 @@
     <w:p>
       <w:pPr>
         <w:jc w:val="center"/>
-        <w:rPr>
-          <w:rFonts w:hint="cs"/>
-        </w:rPr>
       </w:pPr>
       <w:r>
         <w:rPr>
           <w:rFonts w:hint="cs"/>
           <w:noProof/>
         </w:rPr>
-        <w:lastRenderedPageBreak/>
         <mc:AlternateContent>
           <mc:Choice Requires="wps">
             <w:drawing>
@@ -4806,9 +4753,6 @@
     <w:p>
       <w:pPr>
         <w:ind w:left="0"/>
-        <w:rPr>
-          <w:rFonts w:hint="cs"/>
-        </w:rPr>
       </w:pPr>
       <w:r>
         <w:rPr>
@@ -4964,7 +4908,6 @@
     <w:p>
       <w:pPr>
         <w:rPr>
-          <w:rFonts w:hint="cs"/>
           <w:lang w:val="en-US"/>
         </w:rPr>
       </w:pPr>
@@ -4974,7 +4917,6 @@
           <w:noProof/>
           <w:lang w:val="en-US"/>
         </w:rPr>
-        <w:lastRenderedPageBreak/>
         <w:drawing>
           <wp:inline distT="0" distB="0" distL="0" distR="0" wp14:anchorId="6C295BDC" wp14:editId="5DF3C7EA">
             <wp:extent cx="5005415" cy="3169027"/>
@@ -5046,7 +4988,6 @@
     <w:p>
       <w:pPr>
         <w:rPr>
-          <w:rFonts w:hint="cs"/>
           <w:cs/>
         </w:rPr>
       </w:pPr>
@@ -5192,7 +5133,6 @@
     <w:p/>
     <w:p>
       <w:r>
-        <w:lastRenderedPageBreak/>
         <w:t>26. Git จะแสดงหน้าจอเพื่อที่จะให้เราตรวจสอบความถูกต้อง และขอทำ pull request ไปยังเจ้าของ repo ต้นน้ำ ดังรูปที่ 23</w:t>
       </w:r>
     </w:p>
@@ -5253,7 +5193,6 @@
     <w:p>
       <w:pPr>
         <w:rPr>
-          <w:rFonts w:hint="cs"/>
           <w:cs/>
         </w:rPr>
       </w:pPr>
@@ -5281,7 +5220,6 @@
     <w:p>
       <w:pPr>
         <w:rPr>
-          <w:rFonts w:hint="cs"/>
           <w:lang w:val="en-US"/>
         </w:rPr>
       </w:pPr>
@@ -5291,7 +5229,6 @@
           <w:noProof/>
           <w:lang w:val="en-US"/>
         </w:rPr>
-        <w:lastRenderedPageBreak/>
         <mc:AlternateContent>
           <mc:Choice Requires="wps">
             <w:drawing>
@@ -5609,6 +5546,7 @@
         <w:jc w:val="both"/>
       </w:pPr>
       <w:r>
+        <w:lastRenderedPageBreak/>
         <w:t>29. การทำ pull request เป็นการร้องขอให้เจ้าของ repo ดึงการเปลี่ยนแปลงของเราเข้าไปร่วมใน  master  ซึ่งระบบ github จะมีการส่งข่าวสาร (เช่นอีเมล์) แจ้งเตือนไปยังเจ้าของ repo ดังรูปที่ 26</w:t>
       </w:r>
     </w:p>
@@ -5617,7 +5555,6 @@
         <w:ind w:left="0"/>
         <w:jc w:val="both"/>
         <w:rPr>
-          <w:rFonts w:hint="cs"/>
           <w:lang w:val="en-US"/>
         </w:rPr>
       </w:pPr>
@@ -5627,7 +5564,6 @@
           <w:noProof/>
           <w:lang w:val="en-US"/>
         </w:rPr>
-        <w:lastRenderedPageBreak/>
         <w:drawing>
           <wp:inline distT="0" distB="0" distL="0" distR="0" wp14:anchorId="2E3B320D" wp14:editId="56231842">
             <wp:extent cx="5943600" cy="3033395"/>
@@ -5748,7 +5684,6 @@
     <w:p>
       <w:pPr>
         <w:rPr>
-          <w:rFonts w:hint="cs"/>
           <w:b/>
           <w:cs/>
         </w:rPr>
@@ -5797,7 +5732,6 @@
     <w:p>
       <w:pPr>
         <w:rPr>
-          <w:rFonts w:hint="cs"/>
           <w:b/>
           <w:cs/>
         </w:rPr>
@@ -5858,7 +5792,6 @@
                 <w:b/>
                 <w:color w:val="FFFFFF"/>
               </w:rPr>
-              <w:lastRenderedPageBreak/>
               <w:t>แบบฝึกหัด</w:t>
             </w:r>
           </w:p>
@@ -5923,26 +5856,39 @@
       <w:pPr>
         <w:ind w:firstLine="720"/>
         <w:rPr>
+          <w:cs/>
+          <w:lang w:val="en-US"/>
+        </w:rPr>
+      </w:pPr>
+      <w:r>
+        <w:t>5. ให้นักศึกษาในชั้นเรียนทุกคน ทำการ สร้างเวบเพจของตนเอง ซึ่งอาจจะมีกราฟฟิก รุปภาพ ต่างๆ ได้ตามต้องการ</w:t>
+      </w:r>
+      <w:r>
+        <w:rPr>
+          <w:rFonts w:hint="cs"/>
+          <w:cs/>
+        </w:rPr>
+        <w:t xml:space="preserve"> โดยให้ทำการสร้างไว้ใน </w:t>
+      </w:r>
+      <w:r>
+        <w:rPr>
+          <w:lang w:val="en-US"/>
+        </w:rPr>
+        <w:t xml:space="preserve">folder </w:t>
+      </w:r>
+      <w:r>
+        <w:rPr>
           <w:rFonts w:hint="cs"/>
           <w:cs/>
           <w:lang w:val="en-US"/>
         </w:rPr>
-      </w:pPr>
-      <w:r>
-        <w:t>5. ให้นักศึกษาในชั้นเรียนทุกคน ทำการ สร้างเวบเพจของตนเอง ซึ่งอาจจะมีกราฟฟิก รุปภาพ ต่างๆ ได้ตามต้องการ</w:t>
-      </w:r>
-      <w:r>
-        <w:rPr>
-          <w:rFonts w:hint="cs"/>
-          <w:cs/>
-        </w:rPr>
-        <w:t xml:space="preserve"> โดยให้ทำการสร้างไว้ใน </w:t>
+        <w:t xml:space="preserve">ที่ขึ้นต้นด้วยรหัสนักศึกษาสามตัวท้าย เช่น </w:t>
       </w:r>
       <w:r>
         <w:rPr>
           <w:lang w:val="en-US"/>
         </w:rPr>
-        <w:t xml:space="preserve">folder </w:t>
+        <w:t>0</w:t>
       </w:r>
       <w:r>
         <w:rPr>
@@ -5950,13 +5896,19 @@
           <w:cs/>
           <w:lang w:val="en-US"/>
         </w:rPr>
-        <w:t xml:space="preserve">ที่ขึ้นต้นด้วยรหัสนักศึกษาสามตัวท้าย เช่น </w:t>
+        <w:t>1</w:t>
       </w:r>
       <w:r>
         <w:rPr>
           <w:lang w:val="en-US"/>
         </w:rPr>
-        <w:t>0</w:t>
+        <w:t>1</w:t>
+      </w:r>
+      <w:r>
+        <w:rPr>
+          <w:lang w:val="en-US"/>
+        </w:rPr>
+        <w:t xml:space="preserve">-Kananokwan </w:t>
       </w:r>
       <w:r>
         <w:rPr>
@@ -5964,19 +5916,13 @@
           <w:cs/>
           <w:lang w:val="en-US"/>
         </w:rPr>
-        <w:t>1</w:t>
+        <w:t xml:space="preserve">(รหัส 63030011 ชื่อกนกวรรณ </w:t>
       </w:r>
       <w:r>
         <w:rPr>
           <w:lang w:val="en-US"/>
         </w:rPr>
-        <w:t>1</w:t>
-      </w:r>
-      <w:r>
-        <w:rPr>
-          <w:lang w:val="en-US"/>
-        </w:rPr>
-        <w:t xml:space="preserve">-Kananokwan </w:t>
+        <w:t>)</w:t>
       </w:r>
       <w:r>
         <w:rPr>
@@ -5984,13 +5930,13 @@
           <w:cs/>
           <w:lang w:val="en-US"/>
         </w:rPr>
-        <w:t xml:space="preserve">(รหัส 63030011 ชื่อกนกวรรณ </w:t>
+        <w:t xml:space="preserve"> ทั้งนี้เพื่อไม่ให้เกิด </w:t>
       </w:r>
       <w:r>
         <w:rPr>
           <w:lang w:val="en-US"/>
         </w:rPr>
-        <w:t>)</w:t>
+        <w:t xml:space="preserve">conflict </w:t>
       </w:r>
       <w:r>
         <w:rPr>
@@ -5998,60 +5944,45 @@
           <w:cs/>
           <w:lang w:val="en-US"/>
         </w:rPr>
-        <w:t xml:space="preserve"> ทั้งนี้เพื่อไม่ให้เกิด </w:t>
-      </w:r>
-      <w:r>
+        <w:t>มากเกินจำเป็น</w:t>
+      </w:r>
+    </w:p>
+    <w:p>
+      <w:pPr>
+        <w:ind w:firstLine="720"/>
+      </w:pPr>
+      <w:r>
+        <w:t>6. ให้นักศึกษาในชั้นเรียนทุกคน ทำการ pull request เพื่ิอขอเพิ่มโครงการของตนเองเข้าไปยัง repo สำหรับการพัฒนาเว็บไซต์ของชั้นเรียน</w:t>
+      </w:r>
+    </w:p>
+    <w:p>
+      <w:pPr>
+        <w:ind w:firstLine="720"/>
+      </w:pPr>
+      <w:r>
+        <w:t>7. ให้ทีมดูแล repo พิจารณารับการร้องขอ</w:t>
+      </w:r>
+    </w:p>
+    <w:p>
+      <w:pPr>
+        <w:ind w:firstLine="720"/>
         <w:rPr>
           <w:lang w:val="en-US"/>
         </w:rPr>
-        <w:t xml:space="preserve">conflict </w:t>
-      </w:r>
-      <w:r>
-        <w:rPr>
-          <w:rFonts w:hint="cs"/>
-          <w:cs/>
+      </w:pPr>
+      <w:r>
+        <w:t xml:space="preserve">8. ให้หัวหน้าชั้นนำส่ง repo สำหรับการพัฒนาเว็บไซต์ของชั้นเรียนบน </w:t>
+      </w:r>
+      <w:r>
+        <w:rPr>
           <w:lang w:val="en-US"/>
         </w:rPr>
-        <w:t>มากเกินจำเป็น</w:t>
-      </w:r>
-    </w:p>
-    <w:p>
-      <w:pPr>
-        <w:ind w:firstLine="720"/>
-      </w:pPr>
-      <w:r>
-        <w:t>6. ให้นักศึกษาในชั้นเรียนทุกคน ทำการ pull request เพื่ิอขอเพิ่มโครงการของตนเองเข้าไปยัง repo สำหรับการพัฒนาเว็บไซต์ของชั้นเรียน</w:t>
-      </w:r>
-    </w:p>
-    <w:p>
-      <w:pPr>
-        <w:ind w:firstLine="720"/>
-      </w:pPr>
-      <w:r>
-        <w:t>7. ให้ทีมดูแล repo พิจารณารับการร้องขอ</w:t>
-      </w:r>
-    </w:p>
-    <w:p>
-      <w:pPr>
-        <w:ind w:firstLine="720"/>
-        <w:rPr>
-          <w:lang w:val="en-US"/>
-        </w:rPr>
-      </w:pPr>
-      <w:r>
-        <w:t xml:space="preserve">8. ให้หัวหน้าชั้นนำส่ง repo สำหรับการพัฒนาเว็บไซต์ของชั้นเรียนบน </w:t>
-      </w:r>
-      <w:r>
-        <w:rPr>
-          <w:lang w:val="en-US"/>
-        </w:rPr>
         <w:t>Microsoft team</w:t>
       </w:r>
     </w:p>
     <w:p>
       <w:pPr>
         <w:rPr>
-          <w:rFonts w:hint="cs"/>
           <w:cs/>
         </w:rPr>
       </w:pPr>

</xml_diff>